<commit_message>
Fixed errors with Thread, updated jar, updated documenatation and zip
</commit_message>
<xml_diff>
--- a/Documentation/SDP Treasure Box Braille.docx
+++ b/Documentation/SDP Treasure Box Braille.docx
@@ -964,7 +964,14 @@
           <w:i/>
           <w:color w:val="2F5496" w:themeColor="accent5" w:themeShade="BF"/>
         </w:rPr>
-        <w:t>TreasureBoxSDP.zip</w:t>
+        <w:t>result</w:t>
+      </w:r>
+      <w:r>
+        <w:rPr>
+          <w:i/>
+          <w:color w:val="2F5496" w:themeColor="accent5" w:themeShade="BF"/>
+        </w:rPr>
+        <w:t>.zip</w:t>
       </w:r>
       <w:r>
         <w:rPr>
@@ -989,7 +996,14 @@
           <w:i/>
           <w:color w:val="2F5496" w:themeColor="accent5" w:themeShade="BF"/>
         </w:rPr>
-        <w:t xml:space="preserve">TreasureBoxSDP.zip </w:t>
+        <w:t>result</w:t>
+      </w:r>
+      <w:r>
+        <w:rPr>
+          <w:i/>
+          <w:color w:val="2F5496" w:themeColor="accent5" w:themeShade="BF"/>
+        </w:rPr>
+        <w:t xml:space="preserve">.zip </w:t>
       </w:r>
       <w:r>
         <w:rPr>
@@ -1002,7 +1016,14 @@
           <w:i/>
           <w:color w:val="2F5496" w:themeColor="accent5" w:themeShade="BF"/>
         </w:rPr>
-        <w:t>TreasureBoxSDP.zip</w:t>
+        <w:t>result</w:t>
+      </w:r>
+      <w:r>
+        <w:rPr>
+          <w:i/>
+          <w:color w:val="2F5496" w:themeColor="accent5" w:themeShade="BF"/>
+        </w:rPr>
+        <w:t>.zip</w:t>
       </w:r>
       <w:r>
         <w:rPr>
@@ -1073,31 +1094,70 @@
         <w:rPr>
           <w:color w:val="2F5496" w:themeColor="accent5" w:themeShade="BF"/>
         </w:rPr>
-        <w:t xml:space="preserve"> there should be a runnable file called </w:t>
-      </w:r>
-      <w:r>
-        <w:rPr>
-          <w:i/>
-          <w:color w:val="2F5496" w:themeColor="accent5" w:themeShade="BF"/>
-        </w:rPr>
-        <w:t xml:space="preserve">TreasureBoxSDP.exe </w:t>
-      </w:r>
-      <w:r>
-        <w:rPr>
-          <w:color w:val="2F5496" w:themeColor="accent5" w:themeShade="BF"/>
-        </w:rPr>
-        <w:t xml:space="preserve">and another folder. Ignore the folder and double click to run </w:t>
-      </w:r>
-      <w:r>
-        <w:rPr>
-          <w:i/>
-          <w:color w:val="2F5496" w:themeColor="accent5" w:themeShade="BF"/>
-        </w:rPr>
-        <w:t xml:space="preserve">TreasureBoxSDP.exe. </w:t>
-      </w:r>
-      <w:r>
-        <w:rPr>
-          <w:i/>
+        <w:t xml:space="preserve"> there should be a runnable file calle</w:t>
+      </w:r>
+      <w:bookmarkStart w:id="2" w:name="_GoBack"/>
+      <w:bookmarkEnd w:id="2"/>
+      <w:r>
+        <w:rPr>
+          <w:color w:val="2F5496" w:themeColor="accent5" w:themeShade="BF"/>
+        </w:rPr>
+        <w:t>d</w:t>
+      </w:r>
+      <w:r>
+        <w:rPr>
+          <w:color w:val="2F5496" w:themeColor="accent5" w:themeShade="BF"/>
+        </w:rPr>
+        <w:t xml:space="preserve"> </w:t>
+      </w:r>
+      <w:r>
+        <w:rPr>
+          <w:i/>
+          <w:color w:val="2F5496" w:themeColor="accent5" w:themeShade="BF"/>
+        </w:rPr>
+        <w:t>tbb.jar</w:t>
+      </w:r>
+      <w:r>
+        <w:rPr>
+          <w:i/>
+          <w:color w:val="2F5496" w:themeColor="accent5" w:themeShade="BF"/>
+        </w:rPr>
+        <w:t xml:space="preserve"> </w:t>
+      </w:r>
+      <w:r>
+        <w:rPr>
+          <w:color w:val="2F5496" w:themeColor="accent5" w:themeShade="BF"/>
+        </w:rPr>
+        <w:t>and another folder. Ignore the folder and double click to run</w:t>
+      </w:r>
+      <w:r>
+        <w:rPr>
+          <w:color w:val="2F5496" w:themeColor="accent5" w:themeShade="BF"/>
+        </w:rPr>
+        <w:t xml:space="preserve"> </w:t>
+      </w:r>
+      <w:r>
+        <w:rPr>
+          <w:i/>
+          <w:color w:val="2F5496" w:themeColor="accent5" w:themeShade="BF"/>
+        </w:rPr>
+        <w:t>tbb.jar</w:t>
+      </w:r>
+      <w:r>
+        <w:rPr>
+          <w:i/>
+          <w:color w:val="2F5496" w:themeColor="accent5" w:themeShade="BF"/>
+        </w:rPr>
+        <w:t>.</w:t>
+      </w:r>
+      <w:r>
+        <w:rPr>
+          <w:color w:val="2F5496" w:themeColor="accent5" w:themeShade="BF"/>
+        </w:rPr>
+        <w:t xml:space="preserve"> </w:t>
+      </w:r>
+      <w:r>
+        <w:rPr>
           <w:color w:val="2F5496" w:themeColor="accent5" w:themeShade="BF"/>
         </w:rPr>
         <w:t>T</w:t>
@@ -1106,7 +1166,13 @@
         <w:rPr>
           <w:color w:val="2F5496" w:themeColor="accent5" w:themeShade="BF"/>
         </w:rPr>
-        <w:t xml:space="preserve">he program should </w:t>
+        <w:t>h</w:t>
+      </w:r>
+      <w:r>
+        <w:rPr>
+          <w:color w:val="2F5496" w:themeColor="accent5" w:themeShade="BF"/>
+        </w:rPr>
+        <w:t xml:space="preserve">e program should </w:t>
       </w:r>
       <w:r>
         <w:rPr>
@@ -4331,8 +4397,6 @@
           <w:color w:val="2F5496" w:themeColor="accent5" w:themeShade="BF"/>
         </w:rPr>
       </w:pPr>
-      <w:bookmarkStart w:id="2" w:name="_GoBack"/>
-      <w:bookmarkEnd w:id="2"/>
     </w:p>
     <w:sectPr>
       <w:pgSz w:w="12240" w:h="15840"/>
@@ -4705,6 +4769,7 @@
     <w:lsdException w:name="HTML Sample" w:semiHidden="1" w:unhideWhenUsed="1"/>
     <w:lsdException w:name="HTML Typewriter" w:semiHidden="1" w:unhideWhenUsed="1"/>
     <w:lsdException w:name="HTML Variable" w:semiHidden="1" w:unhideWhenUsed="1"/>
+    <w:lsdException w:name="Normal Table" w:semiHidden="1" w:unhideWhenUsed="1"/>
     <w:lsdException w:name="annotation subject" w:semiHidden="1" w:unhideWhenUsed="1"/>
     <w:lsdException w:name="No List" w:semiHidden="1" w:unhideWhenUsed="1"/>
     <w:lsdException w:name="Outline List 1" w:semiHidden="1" w:unhideWhenUsed="1"/>
@@ -4748,8 +4813,10 @@
     <w:lsdException w:name="Table Elegant" w:semiHidden="1" w:unhideWhenUsed="1"/>
     <w:lsdException w:name="Table Professional" w:semiHidden="1" w:unhideWhenUsed="1"/>
     <w:lsdException w:name="Table Subtle 1" w:semiHidden="1" w:unhideWhenUsed="1"/>
+    <w:lsdException w:name="Table Subtle 2" w:semiHidden="1" w:unhideWhenUsed="1"/>
     <w:lsdException w:name="Table Web 1" w:semiHidden="1" w:unhideWhenUsed="1"/>
     <w:lsdException w:name="Table Web 2" w:semiHidden="1" w:unhideWhenUsed="1"/>
+    <w:lsdException w:name="Table Web 3" w:semiHidden="1" w:unhideWhenUsed="1"/>
     <w:lsdException w:name="Balloon Text" w:semiHidden="1" w:unhideWhenUsed="1"/>
     <w:lsdException w:name="Table Grid" w:uiPriority="39"/>
     <w:lsdException w:name="Table Theme" w:semiHidden="1" w:unhideWhenUsed="1"/>

</xml_diff>